<commit_message>
update ieee vis 2021
</commit_message>
<xml_diff>
--- a/data/刘强强-腾讯科技-北京大学硕士.docx
+++ b/data/刘强强-腾讯科技-北京大学硕士.docx
@@ -136,108 +136,38 @@
               </w:rPr>
               <w:t>个人主页：</w:t>
             </w:r>
-            <w:r>
-              <w:rPr>
-                <w:rFonts w:ascii="Times New Roman" w:hAnsi="Times New Roman"/>
-                <w:b/>
-                <w:bCs/>
-                <w:sz w:val="22"/>
-              </w:rPr>
-              <w:fldChar w:fldCharType="begin"/>
-            </w:r>
-            <w:r>
-              <w:rPr>
-                <w:rFonts w:ascii="Times New Roman" w:hAnsi="Times New Roman"/>
-                <w:b/>
-                <w:bCs/>
-                <w:sz w:val="22"/>
-              </w:rPr>
-              <w:instrText xml:space="preserve"> HYPERLINK "</w:instrText>
-            </w:r>
-            <w:r>
-              <w:rPr>
-                <w:rFonts w:ascii="Times New Roman" w:hAnsi="Times New Roman"/>
-                <w:b/>
-                <w:bCs/>
-                <w:sz w:val="22"/>
-              </w:rPr>
-              <w:instrText>https://</w:instrText>
-            </w:r>
-            <w:r>
-              <w:rPr>
-                <w:rFonts w:ascii="Times New Roman" w:hAnsi="Times New Roman" w:hint="eastAsia"/>
-                <w:b/>
-                <w:bCs/>
-                <w:sz w:val="22"/>
-              </w:rPr>
-              <w:instrText>qiang</w:instrText>
-            </w:r>
-            <w:r>
-              <w:rPr>
-                <w:rFonts w:ascii="Times New Roman" w:hAnsi="Times New Roman"/>
-                <w:b/>
-                <w:bCs/>
-                <w:sz w:val="22"/>
-              </w:rPr>
-              <w:instrText>qiangliu.github.io/</w:instrText>
-            </w:r>
-            <w:r>
-              <w:rPr>
-                <w:rFonts w:ascii="Times New Roman" w:hAnsi="Times New Roman"/>
-                <w:b/>
-                <w:bCs/>
-                <w:sz w:val="22"/>
-              </w:rPr>
-              <w:instrText xml:space="preserve">" </w:instrText>
-            </w:r>
-            <w:r>
-              <w:rPr>
-                <w:rFonts w:ascii="Times New Roman" w:hAnsi="Times New Roman"/>
-                <w:b/>
-                <w:bCs/>
-                <w:sz w:val="22"/>
-              </w:rPr>
-              <w:fldChar w:fldCharType="separate"/>
-            </w:r>
-            <w:r>
-              <w:rPr>
-                <w:rStyle w:val="a3"/>
-                <w:rFonts w:ascii="Times New Roman" w:hAnsi="Times New Roman"/>
-                <w:b/>
-                <w:bCs/>
-                <w:sz w:val="22"/>
-              </w:rPr>
-              <w:t>https://</w:t>
-            </w:r>
-            <w:r>
-              <w:rPr>
-                <w:rStyle w:val="a3"/>
-                <w:rFonts w:ascii="Times New Roman" w:hAnsi="Times New Roman" w:hint="eastAsia"/>
-                <w:b/>
-                <w:bCs/>
-                <w:sz w:val="22"/>
-              </w:rPr>
-              <w:t>qiang</w:t>
-            </w:r>
-            <w:r>
-              <w:rPr>
-                <w:rStyle w:val="a3"/>
-                <w:rFonts w:ascii="Times New Roman" w:hAnsi="Times New Roman"/>
-                <w:b/>
-                <w:bCs/>
-                <w:sz w:val="22"/>
-              </w:rPr>
-              <w:t>qiangliu.github.io/</w:t>
-            </w:r>
-            <w:r>
-              <w:rPr>
-                <w:rFonts w:ascii="Times New Roman" w:hAnsi="Times New Roman"/>
-                <w:b/>
-                <w:bCs/>
-                <w:sz w:val="22"/>
-              </w:rPr>
-              <w:fldChar w:fldCharType="end"/>
-            </w:r>
+            <w:hyperlink r:id="rId9" w:history="1">
+              <w:r>
+                <w:rPr>
+                  <w:rStyle w:val="a3"/>
+                  <w:rFonts w:ascii="Times New Roman" w:hAnsi="Times New Roman"/>
+                  <w:b/>
+                  <w:bCs/>
+                  <w:sz w:val="22"/>
+                </w:rPr>
+                <w:t>https://</w:t>
+              </w:r>
+              <w:r>
+                <w:rPr>
+                  <w:rStyle w:val="a3"/>
+                  <w:rFonts w:ascii="Times New Roman" w:hAnsi="Times New Roman" w:hint="eastAsia"/>
+                  <w:b/>
+                  <w:bCs/>
+                  <w:sz w:val="22"/>
+                </w:rPr>
+                <w:t>q</w:t>
+              </w:r>
+              <w:r>
+                <w:rPr>
+                  <w:rStyle w:val="a3"/>
+                  <w:rFonts w:ascii="Times New Roman" w:hAnsi="Times New Roman"/>
+                  <w:b/>
+                  <w:bCs/>
+                  <w:sz w:val="22"/>
+                </w:rPr>
+                <w:t>iangqiangliu.github.io/</w:t>
+              </w:r>
+            </w:hyperlink>
           </w:p>
           <w:p>
             <w:pPr>
@@ -715,7 +645,39 @@
                 <w:sz w:val="21"/>
                 <w:szCs w:val="21"/>
               </w:rPr>
-              <w:t>数据可视化，人机交互，区块链和数据挖掘</w:t>
+              <w:t>可视化与可视分析</w:t>
+            </w:r>
+            <w:r>
+              <w:rPr>
+                <w:rFonts w:ascii="Times New Roman" w:hAnsi="Times New Roman" w:hint="eastAsia"/>
+                <w:sz w:val="21"/>
+                <w:szCs w:val="21"/>
+              </w:rPr>
+              <w:t>，人机交互</w:t>
+            </w:r>
+            <w:r>
+              <w:rPr>
+                <w:rFonts w:ascii="Times New Roman" w:hAnsi="Times New Roman" w:hint="eastAsia"/>
+                <w:sz w:val="21"/>
+                <w:szCs w:val="21"/>
+              </w:rPr>
+              <w:t>，</w:t>
+            </w:r>
+            <w:r>
+              <w:rPr>
+                <w:rFonts w:ascii="Times New Roman" w:hAnsi="Times New Roman" w:hint="eastAsia"/>
+                <w:sz w:val="21"/>
+                <w:szCs w:val="21"/>
+              </w:rPr>
+              <w:t>数据挖掘</w:t>
+            </w:r>
+            <w:r>
+              <w:rPr>
+                <w:rFonts w:ascii="Times New Roman" w:hAnsi="Times New Roman" w:hint="eastAsia"/>
+                <w:sz w:val="21"/>
+                <w:szCs w:val="21"/>
+              </w:rPr>
+              <w:t>和区块链</w:t>
             </w:r>
             <w:r>
               <w:rPr>
@@ -1902,7 +1864,6 @@
               </w:rPr>
               <w:t>和</w:t>
             </w:r>
-            <w:proofErr w:type="spellStart"/>
             <w:r>
               <w:rPr>
                 <w:rFonts w:ascii="Times New Roman" w:hAnsi="Times New Roman" w:hint="eastAsia"/>
@@ -1911,7 +1872,6 @@
               </w:rPr>
               <w:t>echarts</w:t>
             </w:r>
-            <w:proofErr w:type="spellEnd"/>
             <w:r>
               <w:rPr>
                 <w:rFonts w:ascii="Times New Roman" w:hAnsi="Times New Roman" w:hint="eastAsia"/>
@@ -1934,6 +1894,38 @@
                 <w:sz w:val="21"/>
                 <w:szCs w:val="21"/>
               </w:rPr>
+              <w:t>，拥有</w:t>
+            </w:r>
+            <w:r>
+              <w:rPr>
+                <w:rFonts w:ascii="Times New Roman" w:hAnsi="Times New Roman" w:hint="eastAsia"/>
+                <w:sz w:val="21"/>
+                <w:szCs w:val="21"/>
+              </w:rPr>
+              <w:t>1</w:t>
+            </w:r>
+            <w:r>
+              <w:rPr>
+                <w:rFonts w:ascii="Times New Roman" w:hAnsi="Times New Roman"/>
+                <w:sz w:val="21"/>
+                <w:szCs w:val="21"/>
+              </w:rPr>
+              <w:t>4</w:t>
+            </w:r>
+            <w:r>
+              <w:rPr>
+                <w:rFonts w:ascii="Times New Roman" w:hAnsi="Times New Roman" w:hint="eastAsia"/>
+                <w:sz w:val="21"/>
+                <w:szCs w:val="21"/>
+              </w:rPr>
+              <w:t>篇专利</w:t>
+            </w:r>
+            <w:r>
+              <w:rPr>
+                <w:rFonts w:ascii="Times New Roman" w:hAnsi="Times New Roman" w:hint="eastAsia"/>
+                <w:sz w:val="21"/>
+                <w:szCs w:val="21"/>
+              </w:rPr>
               <w:t>；</w:t>
             </w:r>
             <w:r>
@@ -1982,7 +1974,25 @@
                 <w:sz w:val="21"/>
                 <w:szCs w:val="21"/>
               </w:rPr>
-              <w:t>基本原理；熟悉金融数据，网络数据和交通数据</w:t>
+              <w:t>基本原理；</w:t>
+            </w:r>
+            <w:r>
+              <w:rPr>
+                <w:rFonts w:ascii="Times New Roman" w:hAnsi="Times New Roman" w:hint="eastAsia"/>
+                <w:sz w:val="21"/>
+                <w:szCs w:val="21"/>
+              </w:rPr>
+              <w:t>熟悉</w:t>
+            </w:r>
+            <w:r>
+              <w:rPr>
+                <w:rFonts w:ascii="Times New Roman" w:hAnsi="Times New Roman" w:hint="eastAsia"/>
+                <w:b/>
+                <w:bCs/>
+                <w:sz w:val="21"/>
+                <w:szCs w:val="21"/>
+              </w:rPr>
+              <w:t>金融数据，网络数据和交通数据</w:t>
             </w:r>
             <w:r>
               <w:rPr>
@@ -2811,57 +2821,7 @@
                 <w:sz w:val="21"/>
                 <w:szCs w:val="21"/>
               </w:rPr>
-              <w:t>篇为第一完成人</w:t>
-            </w:r>
-            <w:r>
-              <w:rPr>
-                <w:rFonts w:ascii="Times New Roman" w:hAnsi="Times New Roman" w:hint="eastAsia"/>
-                <w:sz w:val="21"/>
-                <w:szCs w:val="21"/>
-              </w:rPr>
-              <w:t>，其中</w:t>
-            </w:r>
-            <w:r>
-              <w:rPr>
-                <w:rFonts w:ascii="Times New Roman" w:hAnsi="Times New Roman" w:hint="eastAsia"/>
-                <w:sz w:val="21"/>
-                <w:szCs w:val="21"/>
-              </w:rPr>
-              <w:t>3</w:t>
-            </w:r>
-            <w:r>
-              <w:rPr>
-                <w:rFonts w:ascii="Times New Roman" w:hAnsi="Times New Roman" w:hint="eastAsia"/>
-                <w:sz w:val="21"/>
-                <w:szCs w:val="21"/>
-              </w:rPr>
-              <w:t>篇为</w:t>
-            </w:r>
-            <w:r>
-              <w:rPr>
-                <w:rFonts w:ascii="Times New Roman" w:hAnsi="Times New Roman" w:hint="eastAsia"/>
-                <w:b/>
-                <w:bCs/>
-                <w:sz w:val="21"/>
-                <w:szCs w:val="21"/>
-              </w:rPr>
-              <w:t>区块链</w:t>
-            </w:r>
-            <w:r>
-              <w:rPr>
-                <w:rFonts w:ascii="Times New Roman" w:hAnsi="Times New Roman" w:hint="eastAsia"/>
-                <w:sz w:val="21"/>
-                <w:szCs w:val="21"/>
-              </w:rPr>
-              <w:t>方向</w:t>
-            </w:r>
-            <w:r>
-              <w:rPr>
-                <w:rFonts w:ascii="Times New Roman" w:hAnsi="Times New Roman" w:hint="eastAsia"/>
-                <w:sz w:val="21"/>
-                <w:szCs w:val="21"/>
-              </w:rPr>
-              <w:t>，</w:t>
+              <w:t>篇为第一完成人，</w:t>
             </w:r>
             <w:r>
               <w:rPr>
@@ -3867,7 +3827,6 @@
               </w:rPr>
               <w:t>部门银行排名使用</w:t>
             </w:r>
-            <w:proofErr w:type="spellStart"/>
             <w:r>
               <w:rPr>
                 <w:rFonts w:ascii="Times New Roman" w:hAnsi="Times New Roman" w:hint="eastAsia"/>
@@ -3884,7 +3843,6 @@
               </w:rPr>
               <w:t>kSVM</w:t>
             </w:r>
-            <w:proofErr w:type="spellEnd"/>
             <w:r>
               <w:rPr>
                 <w:rFonts w:ascii="Times New Roman" w:hAnsi="Times New Roman" w:hint="eastAsia"/>
@@ -5269,23 +5227,13 @@
               </w:rPr>
               <w:t>参加</w:t>
             </w:r>
-            <w:proofErr w:type="spellStart"/>
-            <w:r>
-              <w:rPr>
-                <w:rFonts w:ascii="Times New Roman" w:hAnsi="Times New Roman" w:hint="eastAsia"/>
-                <w:sz w:val="21"/>
-                <w:szCs w:val="21"/>
-              </w:rPr>
-              <w:t>DoraHacks</w:t>
-            </w:r>
-            <w:proofErr w:type="spellEnd"/>
-            <w:r>
-              <w:rPr>
-                <w:rFonts w:ascii="Times New Roman" w:hAnsi="Times New Roman" w:hint="eastAsia"/>
-                <w:sz w:val="21"/>
-                <w:szCs w:val="21"/>
-              </w:rPr>
-              <w:t xml:space="preserve"> x BCH</w:t>
+            <w:r>
+              <w:rPr>
+                <w:rFonts w:ascii="Times New Roman" w:hAnsi="Times New Roman" w:hint="eastAsia"/>
+                <w:sz w:val="21"/>
+                <w:szCs w:val="21"/>
+              </w:rPr>
+              <w:t>DoraHacks x BCH</w:t>
             </w:r>
             <w:r>
               <w:rPr>
@@ -5327,7 +5275,6 @@
               </w:rPr>
               <w:t>“</w:t>
             </w:r>
-            <w:proofErr w:type="spellStart"/>
             <w:r>
               <w:rPr>
                 <w:rFonts w:ascii="Times New Roman" w:hAnsi="Times New Roman" w:hint="eastAsia"/>
@@ -5336,7 +5283,6 @@
               </w:rPr>
               <w:t>BCHVis</w:t>
             </w:r>
-            <w:proofErr w:type="spellEnd"/>
             <w:r>
               <w:rPr>
                 <w:rFonts w:ascii="Times New Roman" w:hAnsi="Times New Roman" w:hint="eastAsia"/>
@@ -5381,18 +5327,8 @@
                 <w:sz w:val="21"/>
                 <w:szCs w:val="21"/>
               </w:rPr>
-              <w:t xml:space="preserve"> </w:t>
-            </w:r>
-            <w:proofErr w:type="spellStart"/>
-            <w:r>
-              <w:rPr>
-                <w:rFonts w:ascii="Times New Roman" w:hAnsi="Times New Roman" w:hint="eastAsia"/>
-                <w:sz w:val="21"/>
-                <w:szCs w:val="21"/>
-              </w:rPr>
-              <w:t>BCHVis</w:t>
-            </w:r>
-            <w:proofErr w:type="spellEnd"/>
+              <w:t xml:space="preserve"> BCHVis</w:t>
+            </w:r>
             <w:r>
               <w:rPr>
                 <w:rFonts w:ascii="Times New Roman" w:hAnsi="Times New Roman" w:hint="eastAsia"/>
@@ -6303,23 +6239,13 @@
                     </w:rPr>
                     <w:t xml:space="preserve"> </w:t>
                   </w:r>
-                  <w:proofErr w:type="spellStart"/>
                   <w:r>
                     <w:rPr>
                       <w:rFonts w:ascii="Times New Roman" w:hAnsi="Times New Roman" w:hint="eastAsia"/>
                       <w:sz w:val="21"/>
                       <w:szCs w:val="21"/>
                     </w:rPr>
-                    <w:t>Fruchterman-Reingold</w:t>
-                  </w:r>
-                  <w:proofErr w:type="spellEnd"/>
-                  <w:r>
-                    <w:rPr>
-                      <w:rFonts w:ascii="Times New Roman" w:hAnsi="Times New Roman" w:hint="eastAsia"/>
-                      <w:sz w:val="21"/>
-                      <w:szCs w:val="21"/>
-                    </w:rPr>
-                    <w:t>)</w:t>
+                    <w:t>Fruchterman-Reingold)</w:t>
                   </w:r>
                   <w:r>
                     <w:rPr>
@@ -6449,25 +6375,14 @@
               </w:rPr>
               <w:t xml:space="preserve"> </w:t>
             </w:r>
-            <w:proofErr w:type="spellStart"/>
-            <w:r>
-              <w:rPr>
-                <w:rFonts w:ascii="Times New Roman" w:hAnsi="Times New Roman"/>
-                <w:bCs/>
-                <w:sz w:val="18"/>
-                <w:szCs w:val="18"/>
-              </w:rPr>
-              <w:t>RankAxis</w:t>
-            </w:r>
-            <w:proofErr w:type="spellEnd"/>
-            <w:r>
-              <w:rPr>
-                <w:rFonts w:ascii="Times New Roman" w:hAnsi="Times New Roman"/>
-                <w:bCs/>
-                <w:sz w:val="18"/>
-                <w:szCs w:val="18"/>
-              </w:rPr>
-              <w:t>: Towards a Systematic Combination of Projection and Ranking in Multi-Attribute Data Exploration</w:t>
+            <w:r>
+              <w:rPr>
+                <w:rFonts w:ascii="Times New Roman" w:hAnsi="Times New Roman"/>
+                <w:bCs/>
+                <w:sz w:val="18"/>
+                <w:szCs w:val="18"/>
+              </w:rPr>
+              <w:t>RankAxis: Towards a Systematic Combination of Projection and Ranking in Multi-Attribute Data Exploration</w:t>
             </w:r>
             <w:r>
               <w:rPr>
@@ -6593,6 +6508,78 @@
             </w:r>
             <w:r>
               <w:rPr>
+                <w:rFonts w:ascii="Times New Roman" w:hAnsi="Times New Roman" w:hint="eastAsia"/>
+                <w:b/>
+                <w:sz w:val="18"/>
+                <w:szCs w:val="18"/>
+              </w:rPr>
+              <w:t>Q</w:t>
+            </w:r>
+            <w:r>
+              <w:rPr>
+                <w:rFonts w:ascii="Times New Roman" w:hAnsi="Times New Roman"/>
+                <w:b/>
+                <w:sz w:val="18"/>
+                <w:szCs w:val="18"/>
+              </w:rPr>
+              <w:t>iangqiang Liu,</w:t>
+            </w:r>
+            <w:r>
+              <w:rPr>
+                <w:rFonts w:ascii="Times New Roman" w:hAnsi="Times New Roman"/>
+                <w:bCs/>
+                <w:sz w:val="18"/>
+                <w:szCs w:val="18"/>
+              </w:rPr>
+              <w:t xml:space="preserve"> </w:t>
+            </w:r>
+            <w:r>
+              <w:rPr>
+                <w:rFonts w:ascii="Times New Roman" w:hAnsi="Times New Roman"/>
+                <w:bCs/>
+                <w:sz w:val="18"/>
+                <w:szCs w:val="18"/>
+              </w:rPr>
+              <w:t>Tangzhi Ye, Zhihua Zhu</w:t>
+            </w:r>
+            <w:r>
+              <w:rPr>
+                <w:rFonts w:ascii="Times New Roman" w:hAnsi="Times New Roman"/>
+                <w:bCs/>
+                <w:sz w:val="18"/>
+                <w:szCs w:val="18"/>
+              </w:rPr>
+              <w:t>,</w:t>
+            </w:r>
+            <w:r>
+              <w:rPr>
+                <w:rFonts w:ascii="Times New Roman" w:hAnsi="Times New Roman"/>
+                <w:bCs/>
+                <w:sz w:val="18"/>
+                <w:szCs w:val="18"/>
+              </w:rPr>
+              <w:t xml:space="preserve"> Xiaojuan Ma,</w:t>
+            </w:r>
+            <w:r>
+              <w:rPr>
+                <w:rFonts w:ascii="Times New Roman" w:hAnsi="Times New Roman"/>
+                <w:bCs/>
+                <w:sz w:val="18"/>
+                <w:szCs w:val="18"/>
+              </w:rPr>
+              <w:t xml:space="preserve"> </w:t>
+            </w:r>
+            <w:r>
+              <w:rPr>
+                <w:rFonts w:ascii="Times New Roman" w:hAnsi="Times New Roman"/>
+                <w:bCs/>
+                <w:sz w:val="18"/>
+                <w:szCs w:val="18"/>
+              </w:rPr>
+              <w:t xml:space="preserve">Quan Li. </w:t>
+            </w:r>
+            <w:r>
+              <w:rPr>
                 <w:rFonts w:ascii="Times New Roman" w:hAnsi="Times New Roman"/>
                 <w:bCs/>
                 <w:sz w:val="18"/>
@@ -6611,30 +6598,48 @@
             </w:r>
             <w:r>
               <w:rPr>
-                <w:rFonts w:ascii="Times New Roman" w:hAnsi="Times New Roman" w:hint="eastAsia"/>
-                <w:bCs/>
-                <w:sz w:val="18"/>
-                <w:szCs w:val="18"/>
-              </w:rPr>
-              <w:t>在</w:t>
-            </w:r>
-            <w:r>
-              <w:rPr>
-                <w:rFonts w:ascii="Times New Roman" w:hAnsi="Times New Roman" w:hint="eastAsia"/>
-                <w:bCs/>
-                <w:sz w:val="18"/>
-                <w:szCs w:val="18"/>
-              </w:rPr>
-              <w:t>投</w:t>
-            </w:r>
-            <w:r>
-              <w:rPr>
-                <w:rFonts w:ascii="Times New Roman" w:hAnsi="Times New Roman"/>
-                <w:bCs/>
-                <w:sz w:val="18"/>
-                <w:szCs w:val="18"/>
-              </w:rPr>
-              <w:t>IEEE Transactions on Visualization and Computer Graphics</w:t>
+                <w:rFonts w:ascii="Times New Roman" w:hAnsi="Times New Roman"/>
+                <w:bCs/>
+                <w:sz w:val="18"/>
+                <w:szCs w:val="18"/>
+              </w:rPr>
+              <w:t xml:space="preserve"> Ac</w:t>
+            </w:r>
+            <w:r>
+              <w:rPr>
+                <w:rFonts w:ascii="Times New Roman" w:hAnsi="Times New Roman" w:hint="eastAsia"/>
+                <w:bCs/>
+                <w:sz w:val="18"/>
+                <w:szCs w:val="18"/>
+              </w:rPr>
+              <w:t>c</w:t>
+            </w:r>
+            <w:r>
+              <w:rPr>
+                <w:rFonts w:ascii="Times New Roman" w:hAnsi="Times New Roman"/>
+                <w:bCs/>
+                <w:sz w:val="18"/>
+                <w:szCs w:val="18"/>
+              </w:rPr>
+              <w:t>epted by</w:t>
+            </w:r>
+            <w:r>
+              <w:rPr>
+                <w:rFonts w:ascii="Times New Roman" w:hAnsi="Times New Roman"/>
+                <w:b/>
+                <w:sz w:val="18"/>
+                <w:szCs w:val="18"/>
+              </w:rPr>
+              <w:t xml:space="preserve"> IEEE VIS 202</w:t>
+            </w:r>
+            <w:r>
+              <w:rPr>
+                <w:rFonts w:ascii="Times New Roman" w:hAnsi="Times New Roman"/>
+                <w:b/>
+                <w:sz w:val="18"/>
+                <w:szCs w:val="18"/>
+              </w:rPr>
+              <w:t>1</w:t>
             </w:r>
             <w:r>
               <w:rPr>
@@ -6652,25 +6657,25 @@
                 <w:sz w:val="18"/>
                 <w:szCs w:val="18"/>
               </w:rPr>
-              <w:t>TVCG, CCF</w:t>
-            </w:r>
-            <w:r>
-              <w:rPr>
-                <w:rFonts w:ascii="Times New Roman" w:hAnsi="Times New Roman" w:hint="eastAsia"/>
-                <w:b/>
-                <w:sz w:val="18"/>
-                <w:szCs w:val="18"/>
-              </w:rPr>
-              <w:t xml:space="preserve"> A</w:t>
-            </w:r>
-            <w:r>
-              <w:rPr>
-                <w:rFonts w:ascii="Times New Roman" w:hAnsi="Times New Roman" w:hint="eastAsia"/>
-                <w:b/>
-                <w:sz w:val="18"/>
-                <w:szCs w:val="18"/>
-              </w:rPr>
-              <w:t>类期刊</w:t>
+              <w:t>CCF A</w:t>
+            </w:r>
+            <w:r>
+              <w:rPr>
+                <w:rFonts w:ascii="Times New Roman" w:hAnsi="Times New Roman" w:hint="eastAsia"/>
+                <w:b/>
+                <w:sz w:val="18"/>
+                <w:szCs w:val="18"/>
+              </w:rPr>
+              <w:t>类</w:t>
+            </w:r>
+            <w:r>
+              <w:rPr>
+                <w:rFonts w:ascii="Times New Roman" w:hAnsi="Times New Roman" w:hint="eastAsia"/>
+                <w:b/>
+                <w:sz w:val="18"/>
+                <w:szCs w:val="18"/>
+              </w:rPr>
+              <w:t>会议</w:t>
             </w:r>
             <w:r>
               <w:rPr>
@@ -6680,6 +6685,15 @@
                 <w:szCs w:val="18"/>
               </w:rPr>
               <w:t>)</w:t>
+            </w:r>
+            <w:r>
+              <w:rPr>
+                <w:rFonts w:ascii="Times New Roman" w:hAnsi="Times New Roman" w:hint="eastAsia"/>
+                <w:bCs/>
+                <w:sz w:val="18"/>
+                <w:szCs w:val="18"/>
+              </w:rPr>
+              <w:t>.</w:t>
             </w:r>
           </w:p>
           <w:p>
@@ -6704,7 +6718,6 @@
               </w:rPr>
               <w:t xml:space="preserve">[3] </w:t>
             </w:r>
-            <w:proofErr w:type="spellStart"/>
             <w:r>
               <w:rPr>
                 <w:rFonts w:ascii="Times New Roman" w:hAnsi="Times New Roman" w:hint="eastAsia"/>
@@ -6721,126 +6734,16 @@
                 <w:sz w:val="18"/>
                 <w:szCs w:val="18"/>
               </w:rPr>
-              <w:t>iangqiang</w:t>
-            </w:r>
-            <w:proofErr w:type="spellEnd"/>
-            <w:r>
-              <w:rPr>
-                <w:rFonts w:ascii="Times New Roman" w:hAnsi="Times New Roman"/>
-                <w:b/>
-                <w:sz w:val="18"/>
-                <w:szCs w:val="18"/>
-              </w:rPr>
-              <w:t xml:space="preserve"> Liu,</w:t>
-            </w:r>
-            <w:r>
-              <w:rPr>
-                <w:rFonts w:ascii="Times New Roman" w:hAnsi="Times New Roman"/>
-                <w:bCs/>
-                <w:sz w:val="18"/>
-                <w:szCs w:val="18"/>
-              </w:rPr>
-              <w:t xml:space="preserve"> Quan Li, </w:t>
-            </w:r>
-            <w:proofErr w:type="spellStart"/>
-            <w:r>
-              <w:rPr>
-                <w:rFonts w:ascii="Times New Roman" w:hAnsi="Times New Roman"/>
-                <w:bCs/>
-                <w:sz w:val="18"/>
-                <w:szCs w:val="18"/>
-              </w:rPr>
-              <w:t>Chunfeng</w:t>
-            </w:r>
-            <w:proofErr w:type="spellEnd"/>
-            <w:r>
-              <w:rPr>
-                <w:rFonts w:ascii="Times New Roman" w:hAnsi="Times New Roman"/>
-                <w:bCs/>
-                <w:sz w:val="18"/>
-                <w:szCs w:val="18"/>
-              </w:rPr>
-              <w:t xml:space="preserve"> Tang, </w:t>
-            </w:r>
-            <w:proofErr w:type="spellStart"/>
-            <w:r>
-              <w:rPr>
-                <w:rFonts w:ascii="Times New Roman" w:hAnsi="Times New Roman"/>
-                <w:bCs/>
-                <w:sz w:val="18"/>
-                <w:szCs w:val="18"/>
-              </w:rPr>
-              <w:t>Huanbin</w:t>
-            </w:r>
-            <w:proofErr w:type="spellEnd"/>
-            <w:r>
-              <w:rPr>
-                <w:rFonts w:ascii="Times New Roman" w:hAnsi="Times New Roman"/>
-                <w:bCs/>
-                <w:sz w:val="18"/>
-                <w:szCs w:val="18"/>
-              </w:rPr>
-              <w:t xml:space="preserve"> Lin, </w:t>
-            </w:r>
-            <w:proofErr w:type="spellStart"/>
-            <w:r>
-              <w:rPr>
-                <w:rFonts w:ascii="Times New Roman" w:hAnsi="Times New Roman"/>
-                <w:bCs/>
-                <w:sz w:val="18"/>
-                <w:szCs w:val="18"/>
-              </w:rPr>
-              <w:t>Xiaojuan</w:t>
-            </w:r>
-            <w:proofErr w:type="spellEnd"/>
-            <w:r>
-              <w:rPr>
-                <w:rFonts w:ascii="Times New Roman" w:hAnsi="Times New Roman"/>
-                <w:bCs/>
-                <w:sz w:val="18"/>
-                <w:szCs w:val="18"/>
-              </w:rPr>
-              <w:t xml:space="preserve"> Ma, </w:t>
-            </w:r>
-            <w:proofErr w:type="spellStart"/>
-            <w:r>
-              <w:rPr>
-                <w:rFonts w:ascii="Times New Roman" w:hAnsi="Times New Roman"/>
-                <w:bCs/>
-                <w:sz w:val="18"/>
-                <w:szCs w:val="18"/>
-              </w:rPr>
-              <w:t>Tianjian</w:t>
-            </w:r>
-            <w:proofErr w:type="spellEnd"/>
-            <w:r>
-              <w:rPr>
-                <w:rFonts w:ascii="Times New Roman" w:hAnsi="Times New Roman"/>
-                <w:bCs/>
-                <w:sz w:val="18"/>
-                <w:szCs w:val="18"/>
-              </w:rPr>
-              <w:t xml:space="preserve"> Chen. A Visual Analytics Approach to Scheduling Customized Shuttle Buses via Perceiving </w:t>
-            </w:r>
-            <w:proofErr w:type="gramStart"/>
-            <w:r>
-              <w:rPr>
-                <w:rFonts w:ascii="Times New Roman" w:hAnsi="Times New Roman"/>
-                <w:bCs/>
-                <w:sz w:val="18"/>
-                <w:szCs w:val="18"/>
-              </w:rPr>
-              <w:t>Passengers‘ Travel</w:t>
-            </w:r>
-            <w:proofErr w:type="gramEnd"/>
-            <w:r>
-              <w:rPr>
-                <w:rFonts w:ascii="Times New Roman" w:hAnsi="Times New Roman"/>
-                <w:bCs/>
-                <w:sz w:val="18"/>
-                <w:szCs w:val="18"/>
-              </w:rPr>
-              <w:t xml:space="preserve"> Demands. Proceedings of </w:t>
+              <w:t>iangqiang Liu,</w:t>
+            </w:r>
+            <w:r>
+              <w:rPr>
+                <w:rFonts w:ascii="Times New Roman" w:hAnsi="Times New Roman"/>
+                <w:bCs/>
+                <w:sz w:val="18"/>
+                <w:szCs w:val="18"/>
+              </w:rPr>
+              <w:t xml:space="preserve"> Quan Li, Chunfeng Tang, Huanbin Lin, Xiaojuan Ma, Tianjian Chen. A Visual Analytics Approach to Scheduling Customized Shuttle Buses via Perceiving Passengers‘ Travel Demands. Proceedings of </w:t>
             </w:r>
             <w:r>
               <w:rPr>
@@ -6953,156 +6856,25 @@
                 <w:sz w:val="18"/>
                 <w:szCs w:val="18"/>
               </w:rPr>
-              <w:t xml:space="preserve"> </w:t>
-            </w:r>
-            <w:proofErr w:type="spellStart"/>
-            <w:r>
-              <w:rPr>
-                <w:rFonts w:ascii="Times New Roman" w:hAnsi="Times New Roman"/>
-                <w:b/>
-                <w:sz w:val="18"/>
-                <w:szCs w:val="18"/>
-              </w:rPr>
-              <w:t>Qiangqiang</w:t>
-            </w:r>
-            <w:proofErr w:type="spellEnd"/>
-            <w:r>
-              <w:rPr>
-                <w:rFonts w:ascii="Times New Roman" w:hAnsi="Times New Roman"/>
-                <w:b/>
-                <w:sz w:val="18"/>
-                <w:szCs w:val="18"/>
-              </w:rPr>
-              <w:t xml:space="preserve"> Liu</w:t>
-            </w:r>
-            <w:r>
-              <w:rPr>
-                <w:rFonts w:ascii="Times New Roman" w:hAnsi="Times New Roman"/>
-                <w:bCs/>
-                <w:sz w:val="18"/>
-                <w:szCs w:val="18"/>
-              </w:rPr>
-              <w:t xml:space="preserve">, Quan Li, </w:t>
-            </w:r>
-            <w:proofErr w:type="spellStart"/>
-            <w:r>
-              <w:rPr>
-                <w:rFonts w:ascii="Times New Roman" w:hAnsi="Times New Roman"/>
-                <w:bCs/>
-                <w:sz w:val="18"/>
-                <w:szCs w:val="18"/>
-              </w:rPr>
-              <w:t>ChunfengTang</w:t>
-            </w:r>
-            <w:proofErr w:type="spellEnd"/>
-            <w:r>
-              <w:rPr>
-                <w:rFonts w:ascii="Times New Roman" w:hAnsi="Times New Roman"/>
-                <w:bCs/>
-                <w:sz w:val="18"/>
-                <w:szCs w:val="18"/>
-              </w:rPr>
-              <w:t xml:space="preserve">, </w:t>
-            </w:r>
-            <w:proofErr w:type="spellStart"/>
-            <w:r>
-              <w:rPr>
-                <w:rFonts w:ascii="Times New Roman" w:hAnsi="Times New Roman"/>
-                <w:bCs/>
-                <w:sz w:val="18"/>
-                <w:szCs w:val="18"/>
-              </w:rPr>
-              <w:t>Huanbin</w:t>
-            </w:r>
-            <w:proofErr w:type="spellEnd"/>
-            <w:r>
-              <w:rPr>
-                <w:rFonts w:ascii="Times New Roman" w:hAnsi="Times New Roman"/>
-                <w:bCs/>
-                <w:sz w:val="18"/>
-                <w:szCs w:val="18"/>
-              </w:rPr>
-              <w:t xml:space="preserve"> Lin, </w:t>
-            </w:r>
-            <w:proofErr w:type="spellStart"/>
-            <w:r>
-              <w:rPr>
-                <w:rFonts w:ascii="Times New Roman" w:hAnsi="Times New Roman"/>
-                <w:bCs/>
-                <w:sz w:val="18"/>
-                <w:szCs w:val="18"/>
-              </w:rPr>
-              <w:t>Zhenhui</w:t>
-            </w:r>
-            <w:proofErr w:type="spellEnd"/>
-            <w:r>
-              <w:rPr>
-                <w:rFonts w:ascii="Times New Roman" w:hAnsi="Times New Roman"/>
-                <w:bCs/>
-                <w:sz w:val="18"/>
-                <w:szCs w:val="18"/>
-              </w:rPr>
-              <w:t xml:space="preserve"> Peng, </w:t>
-            </w:r>
-            <w:proofErr w:type="spellStart"/>
-            <w:r>
-              <w:rPr>
-                <w:rFonts w:ascii="Times New Roman" w:hAnsi="Times New Roman"/>
-                <w:bCs/>
-                <w:sz w:val="18"/>
-                <w:szCs w:val="18"/>
-              </w:rPr>
-              <w:t>Zhiwei</w:t>
-            </w:r>
-            <w:proofErr w:type="spellEnd"/>
-            <w:r>
-              <w:rPr>
-                <w:rFonts w:ascii="Times New Roman" w:hAnsi="Times New Roman"/>
-                <w:bCs/>
-                <w:sz w:val="18"/>
-                <w:szCs w:val="18"/>
-              </w:rPr>
-              <w:t xml:space="preserve"> Li, and </w:t>
-            </w:r>
-            <w:proofErr w:type="spellStart"/>
-            <w:r>
-              <w:rPr>
-                <w:rFonts w:ascii="Times New Roman" w:hAnsi="Times New Roman"/>
-                <w:bCs/>
-                <w:sz w:val="18"/>
-                <w:szCs w:val="18"/>
-              </w:rPr>
-              <w:t>Tianjian</w:t>
-            </w:r>
-            <w:proofErr w:type="spellEnd"/>
-            <w:r>
-              <w:rPr>
-                <w:rFonts w:ascii="Times New Roman" w:hAnsi="Times New Roman"/>
-                <w:bCs/>
-                <w:sz w:val="18"/>
-                <w:szCs w:val="18"/>
-              </w:rPr>
-              <w:t xml:space="preserve"> Chen. Visual Analysis of Car-hailing Reimbursement Data for Overtime. Proceedings of </w:t>
-            </w:r>
-            <w:proofErr w:type="spellStart"/>
-            <w:r>
-              <w:rPr>
-                <w:rFonts w:ascii="Times New Roman" w:hAnsi="Times New Roman"/>
-                <w:b/>
-                <w:sz w:val="18"/>
-                <w:szCs w:val="18"/>
-              </w:rPr>
-              <w:t>EuroVis</w:t>
-            </w:r>
-            <w:proofErr w:type="spellEnd"/>
-            <w:r>
-              <w:rPr>
-                <w:rFonts w:ascii="Times New Roman" w:hAnsi="Times New Roman"/>
-                <w:b/>
-                <w:sz w:val="18"/>
-                <w:szCs w:val="18"/>
-              </w:rPr>
-              <w:t xml:space="preserve"> 2020</w:t>
+              <w:t xml:space="preserve"> Qiangqiang Liu</w:t>
+            </w:r>
+            <w:r>
+              <w:rPr>
+                <w:rFonts w:ascii="Times New Roman" w:hAnsi="Times New Roman"/>
+                <w:bCs/>
+                <w:sz w:val="18"/>
+                <w:szCs w:val="18"/>
+              </w:rPr>
+              <w:t xml:space="preserve">, Quan Li, ChunfengTang, Huanbin Lin, Zhenhui Peng, Zhiwei Li, and Tianjian Chen. Visual Analysis of Car-hailing Reimbursement Data for Overtime. Proceedings of </w:t>
+            </w:r>
+            <w:r>
+              <w:rPr>
+                <w:rFonts w:ascii="Times New Roman" w:hAnsi="Times New Roman"/>
+                <w:b/>
+                <w:sz w:val="18"/>
+                <w:szCs w:val="18"/>
+              </w:rPr>
+              <w:t>EuroVis 2020</w:t>
             </w:r>
             <w:r>
               <w:rPr>
@@ -7154,214 +6926,32 @@
               </w:rPr>
               <w:t xml:space="preserve">] Quan Li, </w:t>
             </w:r>
-            <w:proofErr w:type="spellStart"/>
-            <w:r>
-              <w:rPr>
-                <w:rFonts w:ascii="Times New Roman" w:hAnsi="Times New Roman"/>
-                <w:b/>
-                <w:sz w:val="18"/>
-                <w:szCs w:val="18"/>
-              </w:rPr>
-              <w:t>Qiangqiang</w:t>
-            </w:r>
-            <w:proofErr w:type="spellEnd"/>
-            <w:r>
-              <w:rPr>
-                <w:rFonts w:ascii="Times New Roman" w:hAnsi="Times New Roman"/>
-                <w:b/>
-                <w:sz w:val="18"/>
-                <w:szCs w:val="18"/>
-              </w:rPr>
-              <w:t xml:space="preserve"> Liu</w:t>
-            </w:r>
-            <w:r>
-              <w:rPr>
-                <w:rFonts w:ascii="Times New Roman" w:hAnsi="Times New Roman"/>
-                <w:bCs/>
-                <w:sz w:val="18"/>
-                <w:szCs w:val="18"/>
-              </w:rPr>
-              <w:t xml:space="preserve">, </w:t>
-            </w:r>
-            <w:proofErr w:type="spellStart"/>
-            <w:r>
-              <w:rPr>
-                <w:rFonts w:ascii="Times New Roman" w:hAnsi="Times New Roman"/>
-                <w:bCs/>
-                <w:sz w:val="18"/>
-                <w:szCs w:val="18"/>
-              </w:rPr>
-              <w:t>Chunfeng</w:t>
-            </w:r>
-            <w:proofErr w:type="spellEnd"/>
-            <w:r>
-              <w:rPr>
-                <w:rFonts w:ascii="Times New Roman" w:hAnsi="Times New Roman"/>
-                <w:bCs/>
-                <w:sz w:val="18"/>
-                <w:szCs w:val="18"/>
-              </w:rPr>
-              <w:t xml:space="preserve"> Tang, </w:t>
-            </w:r>
-            <w:proofErr w:type="spellStart"/>
-            <w:r>
-              <w:rPr>
-                <w:rFonts w:ascii="Times New Roman" w:hAnsi="Times New Roman"/>
-                <w:bCs/>
-                <w:sz w:val="18"/>
-                <w:szCs w:val="18"/>
-              </w:rPr>
-              <w:t>Zhiwei</w:t>
-            </w:r>
-            <w:proofErr w:type="spellEnd"/>
-            <w:r>
-              <w:rPr>
-                <w:rFonts w:ascii="Times New Roman" w:hAnsi="Times New Roman"/>
-                <w:bCs/>
-                <w:sz w:val="18"/>
-                <w:szCs w:val="18"/>
-              </w:rPr>
-              <w:t xml:space="preserve"> Li, </w:t>
-            </w:r>
-            <w:proofErr w:type="spellStart"/>
-            <w:r>
-              <w:rPr>
-                <w:rFonts w:ascii="Times New Roman" w:hAnsi="Times New Roman"/>
-                <w:bCs/>
-                <w:sz w:val="18"/>
-                <w:szCs w:val="18"/>
-              </w:rPr>
-              <w:t>Shuaichao</w:t>
-            </w:r>
-            <w:proofErr w:type="spellEnd"/>
-            <w:r>
-              <w:rPr>
-                <w:rFonts w:ascii="Times New Roman" w:hAnsi="Times New Roman"/>
-                <w:bCs/>
-                <w:sz w:val="18"/>
-                <w:szCs w:val="18"/>
-              </w:rPr>
-              <w:t xml:space="preserve"> Wei, </w:t>
-            </w:r>
-            <w:proofErr w:type="spellStart"/>
-            <w:r>
-              <w:rPr>
-                <w:rFonts w:ascii="Times New Roman" w:hAnsi="Times New Roman"/>
-                <w:bCs/>
-                <w:sz w:val="18"/>
-                <w:szCs w:val="18"/>
-              </w:rPr>
-              <w:t>Xianrui</w:t>
-            </w:r>
-            <w:proofErr w:type="spellEnd"/>
-            <w:r>
-              <w:rPr>
-                <w:rFonts w:ascii="Times New Roman" w:hAnsi="Times New Roman"/>
-                <w:bCs/>
-                <w:sz w:val="18"/>
-                <w:szCs w:val="18"/>
-              </w:rPr>
-              <w:t xml:space="preserve"> Peng, </w:t>
-            </w:r>
-            <w:proofErr w:type="spellStart"/>
-            <w:r>
-              <w:rPr>
-                <w:rFonts w:ascii="Times New Roman" w:hAnsi="Times New Roman"/>
-                <w:bCs/>
-                <w:sz w:val="18"/>
-                <w:szCs w:val="18"/>
-              </w:rPr>
-              <w:t>Minghua</w:t>
-            </w:r>
-            <w:proofErr w:type="spellEnd"/>
-            <w:r>
-              <w:rPr>
-                <w:rFonts w:ascii="Times New Roman" w:hAnsi="Times New Roman"/>
-                <w:bCs/>
-                <w:sz w:val="18"/>
-                <w:szCs w:val="18"/>
-              </w:rPr>
-              <w:t xml:space="preserve"> Zheng, </w:t>
-            </w:r>
-            <w:proofErr w:type="spellStart"/>
-            <w:r>
-              <w:rPr>
-                <w:rFonts w:ascii="Times New Roman" w:hAnsi="Times New Roman"/>
-                <w:bCs/>
-                <w:sz w:val="18"/>
-                <w:szCs w:val="18"/>
-              </w:rPr>
-              <w:t>Tianjian</w:t>
-            </w:r>
-            <w:proofErr w:type="spellEnd"/>
-            <w:r>
-              <w:rPr>
-                <w:rFonts w:ascii="Times New Roman" w:hAnsi="Times New Roman"/>
-                <w:bCs/>
-                <w:sz w:val="18"/>
-                <w:szCs w:val="18"/>
-              </w:rPr>
-              <w:t xml:space="preserve"> Chen, and </w:t>
-            </w:r>
-            <w:proofErr w:type="spellStart"/>
-            <w:r>
-              <w:rPr>
-                <w:rFonts w:ascii="Times New Roman" w:hAnsi="Times New Roman"/>
-                <w:bCs/>
-                <w:sz w:val="18"/>
-                <w:szCs w:val="18"/>
-              </w:rPr>
-              <w:t>Qiang</w:t>
-            </w:r>
-            <w:proofErr w:type="spellEnd"/>
-            <w:r>
-              <w:rPr>
-                <w:rFonts w:ascii="Times New Roman" w:hAnsi="Times New Roman"/>
-                <w:bCs/>
-                <w:sz w:val="18"/>
-                <w:szCs w:val="18"/>
-              </w:rPr>
-              <w:t xml:space="preserve"> Yang. </w:t>
-            </w:r>
-            <w:proofErr w:type="spellStart"/>
-            <w:r>
-              <w:rPr>
-                <w:rFonts w:ascii="Times New Roman" w:hAnsi="Times New Roman"/>
-                <w:bCs/>
-                <w:sz w:val="18"/>
-                <w:szCs w:val="18"/>
-              </w:rPr>
-              <w:t>WarehouseVis</w:t>
-            </w:r>
-            <w:proofErr w:type="spellEnd"/>
-            <w:r>
-              <w:rPr>
-                <w:rFonts w:ascii="Times New Roman" w:hAnsi="Times New Roman"/>
-                <w:bCs/>
-                <w:sz w:val="18"/>
-                <w:szCs w:val="18"/>
-              </w:rPr>
-              <w:t xml:space="preserve">: A Visual Analytics Approach to Facilitating Warehouse Location Selection for Business Districts. Proceedings of </w:t>
-            </w:r>
-            <w:proofErr w:type="spellStart"/>
-            <w:r>
-              <w:rPr>
-                <w:rFonts w:ascii="Times New Roman" w:hAnsi="Times New Roman"/>
-                <w:b/>
-                <w:sz w:val="18"/>
-                <w:szCs w:val="18"/>
-              </w:rPr>
-              <w:t>EuroVis</w:t>
-            </w:r>
-            <w:proofErr w:type="spellEnd"/>
-            <w:r>
-              <w:rPr>
-                <w:rFonts w:ascii="Times New Roman" w:hAnsi="Times New Roman"/>
-                <w:b/>
-                <w:sz w:val="18"/>
-                <w:szCs w:val="18"/>
-              </w:rPr>
-              <w:t xml:space="preserve"> 2020</w:t>
+            <w:r>
+              <w:rPr>
+                <w:rFonts w:ascii="Times New Roman" w:hAnsi="Times New Roman"/>
+                <w:b/>
+                <w:sz w:val="18"/>
+                <w:szCs w:val="18"/>
+              </w:rPr>
+              <w:t>Qiangqiang Liu</w:t>
+            </w:r>
+            <w:r>
+              <w:rPr>
+                <w:rFonts w:ascii="Times New Roman" w:hAnsi="Times New Roman"/>
+                <w:bCs/>
+                <w:sz w:val="18"/>
+                <w:szCs w:val="18"/>
+              </w:rPr>
+              <w:t xml:space="preserve">, Chunfeng Tang, Zhiwei Li, Shuaichao Wei, Xianrui Peng, Minghua Zheng, Tianjian Chen, and Qiang Yang. WarehouseVis: A Visual Analytics Approach to Facilitating Warehouse Location Selection for Business Districts. Proceedings of </w:t>
+            </w:r>
+            <w:r>
+              <w:rPr>
+                <w:rFonts w:ascii="Times New Roman" w:hAnsi="Times New Roman"/>
+                <w:b/>
+                <w:sz w:val="18"/>
+                <w:szCs w:val="18"/>
+              </w:rPr>
+              <w:t>EuroVis 2020</w:t>
             </w:r>
             <w:r>
               <w:rPr>
@@ -7512,114 +7102,23 @@
               </w:rPr>
               <w:t xml:space="preserve">, </w:t>
             </w:r>
-            <w:proofErr w:type="spellStart"/>
-            <w:r>
-              <w:rPr>
-                <w:rFonts w:ascii="Times New Roman" w:hAnsi="Times New Roman"/>
-                <w:b/>
-                <w:sz w:val="18"/>
-                <w:szCs w:val="18"/>
-              </w:rPr>
-              <w:t>Qiangqiang</w:t>
-            </w:r>
-            <w:proofErr w:type="spellEnd"/>
-            <w:r>
-              <w:rPr>
-                <w:rFonts w:ascii="Times New Roman" w:hAnsi="Times New Roman"/>
-                <w:b/>
-                <w:sz w:val="18"/>
-                <w:szCs w:val="18"/>
-              </w:rPr>
-              <w:t xml:space="preserve"> Liu</w:t>
-            </w:r>
-            <w:r>
-              <w:rPr>
-                <w:rFonts w:ascii="Times New Roman" w:hAnsi="Times New Roman"/>
-                <w:bCs/>
-                <w:sz w:val="18"/>
-                <w:szCs w:val="18"/>
-              </w:rPr>
-              <w:t xml:space="preserve">, </w:t>
-            </w:r>
-            <w:proofErr w:type="spellStart"/>
-            <w:r>
-              <w:rPr>
-                <w:rFonts w:ascii="Times New Roman" w:hAnsi="Times New Roman"/>
-                <w:bCs/>
-                <w:sz w:val="18"/>
-                <w:szCs w:val="18"/>
-              </w:rPr>
-              <w:t>Chenglei</w:t>
-            </w:r>
-            <w:proofErr w:type="spellEnd"/>
-            <w:r>
-              <w:rPr>
-                <w:rFonts w:ascii="Times New Roman" w:hAnsi="Times New Roman"/>
-                <w:bCs/>
-                <w:sz w:val="18"/>
-                <w:szCs w:val="18"/>
-              </w:rPr>
-              <w:t xml:space="preserve"> Yue, Nan Ma and </w:t>
-            </w:r>
-            <w:proofErr w:type="spellStart"/>
-            <w:r>
-              <w:rPr>
-                <w:rFonts w:ascii="Times New Roman" w:hAnsi="Times New Roman"/>
-                <w:bCs/>
-                <w:sz w:val="18"/>
-                <w:szCs w:val="18"/>
-              </w:rPr>
-              <w:t>Xiaoru</w:t>
-            </w:r>
-            <w:proofErr w:type="spellEnd"/>
-            <w:r>
-              <w:rPr>
-                <w:rFonts w:ascii="Times New Roman" w:hAnsi="Times New Roman"/>
-                <w:bCs/>
-                <w:sz w:val="18"/>
-                <w:szCs w:val="18"/>
-              </w:rPr>
-              <w:t xml:space="preserve"> Yuan Air Traffic Management Visual Analytic System </w:t>
-            </w:r>
-            <w:proofErr w:type="spellStart"/>
-            <w:r>
-              <w:rPr>
-                <w:rFonts w:ascii="Times New Roman" w:hAnsi="Times New Roman"/>
-                <w:bCs/>
-                <w:sz w:val="18"/>
-                <w:szCs w:val="18"/>
-              </w:rPr>
-              <w:t>ChinaVis</w:t>
-            </w:r>
-            <w:proofErr w:type="spellEnd"/>
-            <w:r>
-              <w:rPr>
-                <w:rFonts w:ascii="Times New Roman" w:hAnsi="Times New Roman"/>
-                <w:bCs/>
-                <w:sz w:val="18"/>
-                <w:szCs w:val="18"/>
-              </w:rPr>
-              <w:t xml:space="preserve"> </w:t>
-            </w:r>
-            <w:proofErr w:type="gramStart"/>
-            <w:r>
-              <w:rPr>
-                <w:rFonts w:ascii="Times New Roman" w:hAnsi="Times New Roman"/>
-                <w:bCs/>
-                <w:sz w:val="18"/>
-                <w:szCs w:val="18"/>
-              </w:rPr>
-              <w:t>2018 ,</w:t>
-            </w:r>
-            <w:proofErr w:type="gramEnd"/>
-            <w:r>
-              <w:rPr>
-                <w:rFonts w:ascii="Times New Roman" w:hAnsi="Times New Roman"/>
-                <w:bCs/>
-                <w:sz w:val="18"/>
-                <w:szCs w:val="18"/>
-              </w:rPr>
-              <w:t xml:space="preserve"> Shanghai, China. July 26-18, 2018.</w:t>
+            <w:r>
+              <w:rPr>
+                <w:rFonts w:ascii="Times New Roman" w:hAnsi="Times New Roman"/>
+                <w:b/>
+                <w:sz w:val="18"/>
+                <w:szCs w:val="18"/>
+              </w:rPr>
+              <w:t>Qiangqiang Liu</w:t>
+            </w:r>
+            <w:r>
+              <w:rPr>
+                <w:rFonts w:ascii="Times New Roman" w:hAnsi="Times New Roman"/>
+                <w:bCs/>
+                <w:sz w:val="18"/>
+                <w:szCs w:val="18"/>
+              </w:rPr>
+              <w:t>, Chenglei Yue, Nan Ma and Xiaoru Yuan Air Traffic Management Visual Analytic System ChinaVis 2018 , Shanghai, China. July 26-18, 2018.</w:t>
             </w:r>
             <w:r>
               <w:rPr>
@@ -7678,136 +7177,25 @@
                 <w:sz w:val="18"/>
                 <w:szCs w:val="18"/>
               </w:rPr>
-              <w:t xml:space="preserve">] </w:t>
-            </w:r>
-            <w:proofErr w:type="spellStart"/>
-            <w:r>
-              <w:rPr>
-                <w:rFonts w:ascii="Times New Roman" w:hAnsi="Times New Roman"/>
-                <w:bCs/>
-                <w:sz w:val="18"/>
-                <w:szCs w:val="18"/>
-              </w:rPr>
-              <w:t>Chufan</w:t>
-            </w:r>
-            <w:proofErr w:type="spellEnd"/>
-            <w:r>
-              <w:rPr>
-                <w:rFonts w:ascii="Times New Roman" w:hAnsi="Times New Roman"/>
-                <w:bCs/>
-                <w:sz w:val="18"/>
-                <w:szCs w:val="18"/>
-              </w:rPr>
-              <w:t xml:space="preserve"> Lai, </w:t>
-            </w:r>
-            <w:proofErr w:type="spellStart"/>
-            <w:r>
-              <w:rPr>
-                <w:rFonts w:ascii="Times New Roman" w:hAnsi="Times New Roman"/>
-                <w:b/>
-                <w:sz w:val="18"/>
-                <w:szCs w:val="18"/>
-              </w:rPr>
-              <w:t>Qiangqiang</w:t>
-            </w:r>
-            <w:proofErr w:type="spellEnd"/>
-            <w:r>
-              <w:rPr>
-                <w:rFonts w:ascii="Times New Roman" w:hAnsi="Times New Roman"/>
-                <w:b/>
-                <w:sz w:val="18"/>
-                <w:szCs w:val="18"/>
-              </w:rPr>
-              <w:t xml:space="preserve"> Liu,</w:t>
-            </w:r>
-            <w:r>
-              <w:rPr>
-                <w:rFonts w:ascii="Times New Roman" w:hAnsi="Times New Roman"/>
-                <w:bCs/>
-                <w:sz w:val="18"/>
-                <w:szCs w:val="18"/>
-              </w:rPr>
-              <w:t xml:space="preserve"> Lu Feng, </w:t>
-            </w:r>
-            <w:proofErr w:type="spellStart"/>
-            <w:r>
-              <w:rPr>
-                <w:rFonts w:ascii="Times New Roman" w:hAnsi="Times New Roman"/>
-                <w:bCs/>
-                <w:sz w:val="18"/>
-                <w:szCs w:val="18"/>
-              </w:rPr>
-              <w:t>Chenglei</w:t>
-            </w:r>
-            <w:proofErr w:type="spellEnd"/>
-            <w:r>
-              <w:rPr>
-                <w:rFonts w:ascii="Times New Roman" w:hAnsi="Times New Roman"/>
-                <w:bCs/>
-                <w:sz w:val="18"/>
-                <w:szCs w:val="18"/>
-              </w:rPr>
-              <w:t xml:space="preserve"> Yue, Xi Chen, Yang Hu, </w:t>
-            </w:r>
-            <w:proofErr w:type="spellStart"/>
-            <w:r>
-              <w:rPr>
-                <w:rFonts w:ascii="Times New Roman" w:hAnsi="Times New Roman"/>
-                <w:bCs/>
-                <w:sz w:val="18"/>
-                <w:szCs w:val="18"/>
-              </w:rPr>
-              <w:t>Zhanyi</w:t>
-            </w:r>
-            <w:proofErr w:type="spellEnd"/>
-            <w:r>
-              <w:rPr>
-                <w:rFonts w:ascii="Times New Roman" w:hAnsi="Times New Roman"/>
-                <w:bCs/>
-                <w:sz w:val="18"/>
-                <w:szCs w:val="18"/>
-              </w:rPr>
-              <w:t xml:space="preserve"> Wang, </w:t>
-            </w:r>
-            <w:proofErr w:type="spellStart"/>
-            <w:r>
-              <w:rPr>
-                <w:rFonts w:ascii="Times New Roman" w:hAnsi="Times New Roman"/>
-                <w:bCs/>
-                <w:sz w:val="18"/>
-                <w:szCs w:val="18"/>
-              </w:rPr>
-              <w:t>Pengju</w:t>
-            </w:r>
-            <w:proofErr w:type="spellEnd"/>
-            <w:r>
-              <w:rPr>
-                <w:rFonts w:ascii="Times New Roman" w:hAnsi="Times New Roman"/>
-                <w:bCs/>
-                <w:sz w:val="18"/>
-                <w:szCs w:val="18"/>
-              </w:rPr>
-              <w:t xml:space="preserve"> Teng and </w:t>
-            </w:r>
-            <w:proofErr w:type="spellStart"/>
-            <w:r>
-              <w:rPr>
-                <w:rFonts w:ascii="Times New Roman" w:hAnsi="Times New Roman"/>
-                <w:bCs/>
-                <w:sz w:val="18"/>
-                <w:szCs w:val="18"/>
-              </w:rPr>
-              <w:t>Xiaoru</w:t>
-            </w:r>
-            <w:proofErr w:type="spellEnd"/>
-            <w:r>
-              <w:rPr>
-                <w:rFonts w:ascii="Times New Roman" w:hAnsi="Times New Roman"/>
-                <w:bCs/>
-                <w:sz w:val="18"/>
-                <w:szCs w:val="18"/>
-              </w:rPr>
-              <w:t xml:space="preserve"> Yuan Interactive and Collaborative Visual Analysis on Traffic Sensor Data Proceedings of IEEE Conference on Visual Analytics Science and Technology (VAST), Poster, 2017. </w:t>
+              <w:t xml:space="preserve">] Chufan Lai, </w:t>
+            </w:r>
+            <w:r>
+              <w:rPr>
+                <w:rFonts w:ascii="Times New Roman" w:hAnsi="Times New Roman"/>
+                <w:b/>
+                <w:sz w:val="18"/>
+                <w:szCs w:val="18"/>
+              </w:rPr>
+              <w:t>Qiangqiang Liu,</w:t>
+            </w:r>
+            <w:r>
+              <w:rPr>
+                <w:rFonts w:ascii="Times New Roman" w:hAnsi="Times New Roman"/>
+                <w:bCs/>
+                <w:sz w:val="18"/>
+                <w:szCs w:val="18"/>
+              </w:rPr>
+              <w:t xml:space="preserve"> Lu Feng, Chenglei Yue, Xi Chen, Yang Hu, Zhanyi Wang, Pengju Teng and Xiaoru Yuan Interactive and Collaborative Visual Analysis on Traffic Sensor Data Proceedings of IEEE Conference on Visual Analytics Science and Technology (VAST), Poster, 2017. </w:t>
             </w:r>
             <w:r>
               <w:rPr>
@@ -8233,12 +7621,12 @@
       </w:pPr>
     </w:p>
     <w:sectPr>
-      <w:headerReference w:type="even" r:id="rId9"/>
-      <w:headerReference w:type="default" r:id="rId10"/>
-      <w:footerReference w:type="even" r:id="rId11"/>
-      <w:footerReference w:type="default" r:id="rId12"/>
-      <w:headerReference w:type="first" r:id="rId13"/>
-      <w:footerReference w:type="first" r:id="rId14"/>
+      <w:headerReference w:type="even" r:id="rId10"/>
+      <w:headerReference w:type="default" r:id="rId11"/>
+      <w:footerReference w:type="even" r:id="rId12"/>
+      <w:footerReference w:type="default" r:id="rId13"/>
+      <w:headerReference w:type="first" r:id="rId14"/>
+      <w:footerReference w:type="first" r:id="rId15"/>
       <w:pgSz w:w="11900" w:h="16840"/>
       <w:pgMar w:top="720" w:right="720" w:bottom="816" w:left="720" w:header="0" w:footer="0" w:gutter="0"/>
       <w:cols w:space="720"/>

</xml_diff>